<commit_message>
third upload on 2018/10/25
</commit_message>
<xml_diff>
--- a/web笔记.docx
+++ b/web笔记.docx
@@ -17939,15 +17939,7 @@
         <w:rPr>
           <w:rFonts w:hint="default" w:ascii="微软雅黑" w:hAnsi="微软雅黑" w:eastAsia="微软雅黑"/>
         </w:rPr>
-        <w:t>re</w:t>
-      </w:r>
-      <w:bookmarkStart w:id="1" w:name="_GoBack"/>
-      <w:bookmarkEnd w:id="1"/>
-      <w:r>
-        <w:rPr>
-          <w:rFonts w:hint="default" w:ascii="微软雅黑" w:hAnsi="微软雅黑" w:eastAsia="微软雅黑"/>
-        </w:rPr>
-        <w:t>dis</w:t>
+        <w:t>redis</w:t>
       </w:r>
       <w:r>
         <w:rPr>
@@ -29031,6 +29023,18 @@
           <w:lang w:eastAsia="zh-CN"/>
         </w:rPr>
       </w:pPr>
+      <w:r>
+        <w:rPr>
+          <w:rFonts w:hint="eastAsia" w:ascii="SimSun" w:hAnsi="Segoe UI Symbol"/>
+          <w:kern w:val="0"/>
+          <w:sz w:val="22"/>
+          <w:szCs w:val="22"/>
+          <w:lang w:eastAsia="zh-CN"/>
+        </w:rPr>
+        <w:t>如果input标签的type为submit，肯定会刷新了（也就是跳转到指定页面）。</w:t>
+      </w:r>
+      <w:bookmarkStart w:id="1" w:name="_GoBack"/>
+      <w:bookmarkEnd w:id="1"/>
     </w:p>
     <w:sectPr>
       <w:pgSz w:w="11906" w:h="16838"/>

</xml_diff>